<commit_message>
edit ref devops_cicd.docx file
</commit_message>
<xml_diff>
--- a/devops/devops_cicd.docx
+++ b/devops/devops_cicd.docx
@@ -2336,6 +2336,7 @@
         </w:rPr>
         <w:t xml:space="preserve">[1]  </w:t>
       </w:r>
+      <w:proofErr w:type="spellStart"/>
       <w:r>
         <w:rPr>
           <w:rFonts w:ascii="TH Sarabun New" w:hAnsi="TH Sarabun New" w:cs="TH Sarabun New"/>
@@ -2344,6 +2345,7 @@
         </w:rPr>
         <w:t>Saknimitwong</w:t>
       </w:r>
+      <w:proofErr w:type="spellEnd"/>
       <w:r>
         <w:rPr>
           <w:rFonts w:ascii="TH Sarabun New" w:hAnsi="TH Sarabun New" w:cs="TH Sarabun New"/>
@@ -2414,12 +2416,19 @@
       </w:r>
       <w:r>
         <w:rPr>
-          <w:rFonts w:ascii="TH Sarabun New" w:hAnsi="TH Sarabun New" w:cs="TH Sarabun New" w:hint="cs"/>
-          <w:sz w:val="32"/>
-          <w:szCs w:val="32"/>
-          <w:cs/>
-        </w:rPr>
-        <w:t>ค้นเมื่อ</w:t>
+          <w:rFonts w:ascii="TH Sarabun New" w:hAnsi="TH Sarabun New" w:cs="TH Sarabun New"/>
+          <w:sz w:val="32"/>
+          <w:szCs w:val="32"/>
+        </w:rPr>
+        <w:t>Retrieved</w:t>
+      </w:r>
+      <w:r>
+        <w:rPr>
+          <w:rFonts w:ascii="TH Sarabun New" w:hAnsi="TH Sarabun New" w:cs="TH Sarabun New"/>
+          <w:sz w:val="32"/>
+          <w:szCs w:val="32"/>
+        </w:rPr>
+        <w:t xml:space="preserve"> </w:t>
       </w:r>
       <w:r>
         <w:rPr>
@@ -2431,29 +2440,36 @@
       </w:r>
       <w:r>
         <w:rPr>
-          <w:rFonts w:ascii="TH Sarabun New" w:hAnsi="TH Sarabun New" w:cs="TH Sarabun New" w:hint="cs"/>
-          <w:sz w:val="32"/>
-          <w:szCs w:val="32"/>
-          <w:cs/>
-        </w:rPr>
-        <w:t xml:space="preserve">มกราคม </w:t>
-      </w:r>
-      <w:r>
-        <w:rPr>
-          <w:rFonts w:ascii="TH Sarabun New" w:hAnsi="TH Sarabun New" w:cs="TH Sarabun New"/>
-          <w:sz w:val="32"/>
-          <w:szCs w:val="32"/>
-        </w:rPr>
-        <w:t xml:space="preserve">2564, </w:t>
-      </w:r>
-      <w:r>
-        <w:rPr>
-          <w:rFonts w:ascii="TH Sarabun New" w:hAnsi="TH Sarabun New" w:cs="TH Sarabun New" w:hint="cs"/>
-          <w:sz w:val="32"/>
-          <w:szCs w:val="32"/>
-          <w:cs/>
-        </w:rPr>
-        <w:t>จาก</w:t>
+          <w:rFonts w:ascii="TH Sarabun New" w:hAnsi="TH Sarabun New" w:cs="TH Sarabun New"/>
+          <w:sz w:val="32"/>
+          <w:szCs w:val="32"/>
+        </w:rPr>
+        <w:t>January</w:t>
+      </w:r>
+      <w:r>
+        <w:rPr>
+          <w:rFonts w:ascii="TH Sarabun New" w:hAnsi="TH Sarabun New" w:cs="TH Sarabun New" w:hint="cs"/>
+          <w:sz w:val="32"/>
+          <w:szCs w:val="32"/>
+          <w:cs/>
+        </w:rPr>
+        <w:t xml:space="preserve"> </w:t>
+      </w:r>
+      <w:r>
+        <w:rPr>
+          <w:rFonts w:ascii="TH Sarabun New" w:hAnsi="TH Sarabun New" w:cs="TH Sarabun New"/>
+          <w:sz w:val="32"/>
+          <w:szCs w:val="32"/>
+        </w:rPr>
+        <w:t>2</w:t>
+      </w:r>
+      <w:r>
+        <w:rPr>
+          <w:rFonts w:ascii="TH Sarabun New" w:hAnsi="TH Sarabun New" w:cs="TH Sarabun New"/>
+          <w:sz w:val="32"/>
+          <w:szCs w:val="32"/>
+        </w:rPr>
+        <w:t xml:space="preserve">021 from </w:t>
       </w:r>
       <w:r>
         <w:rPr>
@@ -2481,13 +2497,23 @@
         </w:rPr>
         <w:t>-2-</w:t>
       </w:r>
-      <w:r>
-        <w:rPr>
-          <w:rFonts w:ascii="TH Sarabun New" w:hAnsi="TH Sarabun New" w:cs="TH Sarabun New"/>
-          <w:sz w:val="32"/>
-          <w:szCs w:val="32"/>
-        </w:rPr>
-        <w:t>devops-</w:t>
+      <w:proofErr w:type="spellStart"/>
+      <w:r>
+        <w:rPr>
+          <w:rFonts w:ascii="TH Sarabun New" w:hAnsi="TH Sarabun New" w:cs="TH Sarabun New"/>
+          <w:sz w:val="32"/>
+          <w:szCs w:val="32"/>
+        </w:rPr>
+        <w:t>devops</w:t>
+      </w:r>
+      <w:proofErr w:type="spellEnd"/>
+      <w:r>
+        <w:rPr>
+          <w:rFonts w:ascii="TH Sarabun New" w:hAnsi="TH Sarabun New" w:cs="TH Sarabun New"/>
+          <w:sz w:val="32"/>
+          <w:szCs w:val="32"/>
+        </w:rPr>
+        <w:t>-</w:t>
       </w:r>
       <w:r>
         <w:rPr>
@@ -2584,7 +2610,27 @@
           <w:szCs w:val="32"/>
           <w:cs/>
         </w:rPr>
-        <w:t>กิิพีเดีย</w:t>
+        <w:t>ก</w:t>
+      </w:r>
+      <w:proofErr w:type="spellStart"/>
+      <w:r>
+        <w:rPr>
+          <w:rFonts w:ascii="TH Sarabun New" w:hAnsi="TH Sarabun New" w:cs="TH Sarabun New"/>
+          <w:sz w:val="32"/>
+          <w:szCs w:val="32"/>
+          <w:cs/>
+        </w:rPr>
+        <w:t>ิิ</w:t>
+      </w:r>
+      <w:proofErr w:type="spellEnd"/>
+      <w:r>
+        <w:rPr>
+          <w:rFonts w:ascii="TH Sarabun New" w:hAnsi="TH Sarabun New" w:cs="TH Sarabun New"/>
+          <w:sz w:val="32"/>
+          <w:szCs w:val="32"/>
+          <w:cs/>
+        </w:rPr>
+        <w:t>พีเดีย</w:t>
       </w:r>
       <w:r>
         <w:rPr>
@@ -2706,8 +2752,19 @@
           <w:szCs w:val="32"/>
           <w:cs/>
         </w:rPr>
-        <w:t>บริการประมวลผลบนระบบคลาวด์</w:t>
-      </w:r>
+        <w:t>บริการประมวลผลบนระบบคลาว</w:t>
+      </w:r>
+      <w:proofErr w:type="spellStart"/>
+      <w:r>
+        <w:rPr>
+          <w:rFonts w:ascii="TH Sarabun New" w:hAnsi="TH Sarabun New" w:cs="TH Sarabun New"/>
+          <w:sz w:val="32"/>
+          <w:szCs w:val="32"/>
+          <w:cs/>
+        </w:rPr>
+        <w:t>ด์</w:t>
+      </w:r>
+      <w:proofErr w:type="spellEnd"/>
       <w:r>
         <w:rPr>
           <w:rFonts w:ascii="TH Sarabun New" w:hAnsi="TH Sarabun New" w:cs="TH Sarabun New" w:hint="cs"/>
@@ -2879,8 +2936,39 @@
           <w:szCs w:val="32"/>
           <w:cs/>
         </w:rPr>
-        <w:t>ซอฟท์เมลท์</w:t>
-      </w:r>
+        <w:t>ซอ</w:t>
+      </w:r>
+      <w:proofErr w:type="spellStart"/>
+      <w:r>
+        <w:rPr>
+          <w:rFonts w:ascii="TH Sarabun New" w:hAnsi="TH Sarabun New" w:cs="TH Sarabun New" w:hint="cs"/>
+          <w:sz w:val="32"/>
+          <w:szCs w:val="32"/>
+          <w:cs/>
+        </w:rPr>
+        <w:t>ฟท์</w:t>
+      </w:r>
+      <w:proofErr w:type="spellEnd"/>
+      <w:r>
+        <w:rPr>
+          <w:rFonts w:ascii="TH Sarabun New" w:hAnsi="TH Sarabun New" w:cs="TH Sarabun New" w:hint="cs"/>
+          <w:sz w:val="32"/>
+          <w:szCs w:val="32"/>
+          <w:cs/>
+        </w:rPr>
+        <w:t>เมล</w:t>
+      </w:r>
+      <w:proofErr w:type="spellStart"/>
+      <w:r>
+        <w:rPr>
+          <w:rFonts w:ascii="TH Sarabun New" w:hAnsi="TH Sarabun New" w:cs="TH Sarabun New" w:hint="cs"/>
+          <w:sz w:val="32"/>
+          <w:szCs w:val="32"/>
+          <w:cs/>
+        </w:rPr>
+        <w:t>ท์</w:t>
+      </w:r>
+      <w:proofErr w:type="spellEnd"/>
       <w:r>
         <w:rPr>
           <w:rFonts w:ascii="TH Sarabun New" w:hAnsi="TH Sarabun New" w:cs="TH Sarabun New" w:hint="cs"/>
@@ -3126,6 +3214,7 @@
         </w:rPr>
         <w:t xml:space="preserve">ทีมงาน </w:t>
       </w:r>
+      <w:proofErr w:type="spellStart"/>
       <w:r>
         <w:rPr>
           <w:rFonts w:ascii="TH Sarabun New" w:hAnsi="TH Sarabun New" w:cs="TH Sarabun New"/>
@@ -3134,6 +3223,7 @@
         </w:rPr>
         <w:t>TechTalkThai</w:t>
       </w:r>
+      <w:proofErr w:type="spellEnd"/>
       <w:r>
         <w:rPr>
           <w:rFonts w:ascii="TH Sarabun New" w:hAnsi="TH Sarabun New" w:cs="TH Sarabun New"/>

</xml_diff>